<commit_message>
Added some of Ile's animations and a tileset.
- Grass tileset (first and revised versions).
- Ile's idle animations.
- Ile's running animations.
- Also changed something in the GDD (apparently).
</commit_message>
<xml_diff>
--- a/.Resources/Transfiguration Forest GDD.docx
+++ b/.Resources/Transfiguration Forest GDD.docx
@@ -1374,6 +1374,9 @@
         <w:fldChar w:fldCharType="separate"/>
       </w:r>
       <w:r>
+        <w:rPr>
+          <w:color w:val="7E41ED"/>
+        </w:rPr>
         <w:t>Mechanics</w:t>
       </w:r>
       <w:r>
@@ -1497,10 +1500,28 @@
         <w:t xml:space="preserve">at her </w:t>
       </w:r>
       <w:r>
-        <w:t>but cannot move themselves.</w:t>
-      </w:r>
-      <w:r>
-        <w:t xml:space="preserve"> Will turn back into regular trees when defeated.</w:t>
+        <w:t>but cannot</w:t>
+      </w:r>
+      <w:r>
+        <w:t>(?)</w:t>
+      </w:r>
+      <w:r>
+        <w:t xml:space="preserve"> move themselves.</w:t>
+      </w:r>
+      <w:r>
+        <w:t xml:space="preserve"> Will turn back into regular trees when defeated</w:t>
+      </w:r>
+      <w:r>
+        <w:t xml:space="preserve"> (whose crown can be used as a platform</w:t>
+      </w:r>
+      <w:r>
+        <w:t>?</w:t>
+      </w:r>
+      <w:r>
+        <w:t>)</w:t>
+      </w:r>
+      <w:r>
+        <w:t>.</w:t>
       </w:r>
     </w:p>
     <w:p/>
@@ -1666,9 +1687,18 @@
         <w:rPr>
           <w:color w:val="7E41ED"/>
         </w:rPr>
+        <w:instrText xml:space="preserve"> \* MERGEFORMAT </w:instrText>
+      </w:r>
+      <w:r>
+        <w:rPr>
+          <w:color w:val="7E41ED"/>
+        </w:rPr>
         <w:fldChar w:fldCharType="separate"/>
       </w:r>
       <w:r>
+        <w:rPr>
+          <w:color w:val="7E41ED"/>
+        </w:rPr>
         <w:t>Characters</w:t>
       </w:r>
       <w:r>
@@ -1747,6 +1777,9 @@
         <w:fldChar w:fldCharType="separate"/>
       </w:r>
       <w:r>
+        <w:rPr>
+          <w:color w:val="7E41ED"/>
+        </w:rPr>
         <w:t>Elements</w:t>
       </w:r>
       <w:r>
@@ -1852,6 +1885,15 @@
         <w:t>puzzle objects</w:t>
       </w:r>
       <w:r>
+        <w:t xml:space="preserve"> (but not </w:t>
+      </w:r>
+      <w:r>
+        <w:t>frogs</w:t>
+      </w:r>
+      <w:r>
+        <w:t>)</w:t>
+      </w:r>
+      <w:r>
         <w:t>, to position them</w:t>
       </w:r>
       <w:r>
@@ -2017,24 +2059,48 @@
       <w:pPr>
         <w:pStyle w:val="ListParagraph"/>
         <w:numPr>
+          <w:ilvl w:val="1"/>
+          <w:numId w:val="5"/>
+        </w:numPr>
+      </w:pPr>
+      <w:r>
+        <w:t>Or maybe just remove 1 heart?</w:t>
+      </w:r>
+    </w:p>
+    <w:p>
+      <w:pPr>
+        <w:pStyle w:val="ListParagraph"/>
+        <w:numPr>
           <w:ilvl w:val="0"/>
           <w:numId w:val="5"/>
         </w:numPr>
       </w:pPr>
       <w:r>
-        <w:t xml:space="preserve">Transfigurable objects, </w:t>
-      </w:r>
-      <w:r>
-        <w:t xml:space="preserve">which can be </w:t>
-      </w:r>
-      <w:r>
-        <w:t>transfigure</w:t>
-      </w:r>
-      <w:r>
-        <w:t>d into other things to solve puzzles</w:t>
-      </w:r>
-      <w:r>
-        <w:t xml:space="preserve"> and platforming challenges.</w:t>
+        <w:t>Vines to climb up (essentially ladders)?</w:t>
+      </w:r>
+    </w:p>
+    <w:p>
+      <w:pPr>
+        <w:pStyle w:val="ListParagraph"/>
+        <w:numPr>
+          <w:ilvl w:val="0"/>
+          <w:numId w:val="5"/>
+        </w:numPr>
+      </w:pPr>
+      <w:r>
+        <w:t>Maybe also ‘pits’ to fall into which results in fainting.</w:t>
+      </w:r>
+    </w:p>
+    <w:p>
+      <w:pPr>
+        <w:pStyle w:val="ListParagraph"/>
+        <w:numPr>
+          <w:ilvl w:val="0"/>
+          <w:numId w:val="5"/>
+        </w:numPr>
+      </w:pPr>
+      <w:r>
+        <w:t>Platform types:</w:t>
       </w:r>
     </w:p>
     <w:p>
@@ -2046,7 +2112,106 @@
         </w:numPr>
       </w:pPr>
       <w:r>
-        <w:t xml:space="preserve">(Transfigurable objects and enemy health bars will have a recognisable border around them and/or visual effects, to signify </w:t>
+        <w:t>Tree crowns and branches</w:t>
+      </w:r>
+    </w:p>
+    <w:p>
+      <w:pPr>
+        <w:pStyle w:val="ListParagraph"/>
+        <w:numPr>
+          <w:ilvl w:val="1"/>
+          <w:numId w:val="5"/>
+        </w:numPr>
+      </w:pPr>
+      <w:r>
+        <w:t>Frogs (if you can call this a platform)</w:t>
+      </w:r>
+    </w:p>
+    <w:p>
+      <w:pPr>
+        <w:pStyle w:val="ListParagraph"/>
+        <w:numPr>
+          <w:ilvl w:val="1"/>
+          <w:numId w:val="5"/>
+        </w:numPr>
+      </w:pPr>
+      <w:r>
+        <w:t>Levitating rocks?</w:t>
+      </w:r>
+    </w:p>
+    <w:p>
+      <w:pPr>
+        <w:pStyle w:val="ListParagraph"/>
+        <w:numPr>
+          <w:ilvl w:val="2"/>
+          <w:numId w:val="5"/>
+        </w:numPr>
+      </w:pPr>
+      <w:r>
+        <w:t>Make some transfigurables (maybe some fruits?) levitate in place?</w:t>
+      </w:r>
+    </w:p>
+    <w:p>
+      <w:pPr>
+        <w:pStyle w:val="ListParagraph"/>
+        <w:numPr>
+          <w:ilvl w:val="3"/>
+          <w:numId w:val="5"/>
+        </w:numPr>
+      </w:pPr>
+      <w:r>
+        <w:t>Could make platform puzzle where you have to ‘shoot’ them off the tree and then transfigure mid-air?</w:t>
+      </w:r>
+      <w:r>
+        <w:t xml:space="preserve"> (Not too many at once, though, because that seems difficult.)</w:t>
+      </w:r>
+    </w:p>
+    <w:p>
+      <w:pPr>
+        <w:pStyle w:val="ListParagraph"/>
+        <w:numPr>
+          <w:ilvl w:val="0"/>
+          <w:numId w:val="5"/>
+        </w:numPr>
+      </w:pPr>
+      <w:r>
+        <w:t xml:space="preserve">Transfigurable objects, </w:t>
+      </w:r>
+      <w:r>
+        <w:t xml:space="preserve">which can be </w:t>
+      </w:r>
+      <w:r>
+        <w:t>transfigure</w:t>
+      </w:r>
+      <w:r>
+        <w:t>d into other things to solve puzzles</w:t>
+      </w:r>
+      <w:r>
+        <w:t xml:space="preserve"> and platforming challenges.</w:t>
+      </w:r>
+    </w:p>
+    <w:p>
+      <w:pPr>
+        <w:pStyle w:val="ListParagraph"/>
+        <w:numPr>
+          <w:ilvl w:val="1"/>
+          <w:numId w:val="5"/>
+        </w:numPr>
+      </w:pPr>
+      <w:r>
+        <w:t>(Transfigurable objects and enemy health bars</w:t>
+      </w:r>
+      <w:r>
+        <w:t xml:space="preserve"> (or them themselves?)</w:t>
+      </w:r>
+      <w:r>
+        <w:t xml:space="preserve"> will have a recognisable border around them</w:t>
+      </w:r>
+      <w:r>
+        <w:t xml:space="preserve"> (added via. code)</w:t>
+      </w:r>
+      <w:r>
+        <w:t xml:space="preserve"> and/or visual effects, to signify </w:t>
       </w:r>
       <w:r>
         <w:t xml:space="preserve">to the player </w:t>
@@ -2217,6 +2382,18 @@
       <w:pPr>
         <w:pStyle w:val="ListParagraph"/>
         <w:numPr>
+          <w:ilvl w:val="2"/>
+          <w:numId w:val="5"/>
+        </w:numPr>
+      </w:pPr>
+      <w:r>
+        <w:t>Need to be transfigured in the right places for some puzzles, to be able to reach certain platforms.</w:t>
+      </w:r>
+    </w:p>
+    <w:p>
+      <w:pPr>
+        <w:pStyle w:val="ListParagraph"/>
+        <w:numPr>
           <w:ilvl w:val="1"/>
           <w:numId w:val="5"/>
         </w:numPr>
@@ -2265,6 +2442,21 @@
       <w:pPr>
         <w:pStyle w:val="ListParagraph"/>
         <w:numPr>
+          <w:ilvl w:val="2"/>
+          <w:numId w:val="5"/>
+        </w:numPr>
+      </w:pPr>
+      <w:r>
+        <w:t>Some levitating platform</w:t>
+      </w:r>
+      <w:r>
+        <w:t>?</w:t>
+      </w:r>
+    </w:p>
+    <w:p>
+      <w:pPr>
+        <w:pStyle w:val="ListParagraph"/>
+        <w:numPr>
           <w:ilvl w:val="0"/>
           <w:numId w:val="5"/>
         </w:numPr>
@@ -2278,89 +2470,91 @@
       <w:r>
         <w:t xml:space="preserve"> Some tutorial messages will be shown without needing to interact with a sign.</w:t>
       </w:r>
+      <w:r>
+        <w:br w:type="page"/>
+      </w:r>
+    </w:p>
+    <w:p>
+      <w:pPr>
+        <w:pStyle w:val="Heading2"/>
+      </w:pPr>
+      <w:bookmarkStart w:id="11" w:name="_Toc194355982"/>
+      <w:r>
+        <w:lastRenderedPageBreak/>
+        <w:t>Levels</w:t>
+      </w:r>
+      <w:bookmarkEnd w:id="11"/>
+    </w:p>
+    <w:p>
+      <w:r>
+        <w:t xml:space="preserve">A strange </w:t>
+      </w:r>
+      <w:r>
+        <w:t xml:space="preserve">and dangerous </w:t>
+      </w:r>
+      <w:r>
+        <w:t>magical forest, with strange creatures, and sturdy tree branches</w:t>
+      </w:r>
+      <w:r>
+        <w:t xml:space="preserve">, enabling Ile to climb the trees </w:t>
+      </w:r>
+      <w:r>
+        <w:t>t</w:t>
+      </w:r>
+      <w:r>
+        <w:t>o</w:t>
+      </w:r>
+      <w:r>
+        <w:t xml:space="preserve"> get to</w:t>
+      </w:r>
+      <w:r>
+        <w:t xml:space="preserve"> different areas</w:t>
+      </w:r>
+      <w:r>
+        <w:t>, and overcome obstacles</w:t>
+      </w:r>
+      <w:r>
+        <w:t>.</w:t>
+      </w:r>
+      <w:r>
+        <w:t xml:space="preserve"> There are checkpoints all over the forest for Ile to recover</w:t>
+      </w:r>
+      <w:r>
+        <w:t xml:space="preserve"> (respawn)</w:t>
+      </w:r>
+      <w:r>
+        <w:t xml:space="preserve"> at</w:t>
+      </w:r>
+      <w:r>
+        <w:t xml:space="preserve"> after being knocked out by enemies or fall damage.</w:t>
+      </w:r>
+    </w:p>
+    <w:p>
+      <w:r>
+        <w:t>S</w:t>
+      </w:r>
+      <w:r>
+        <w:t xml:space="preserve">ome passages are blocked by magical seals which require her to solve nearby puzzles </w:t>
+      </w:r>
+      <w:r>
+        <w:t xml:space="preserve">or defeat enemies </w:t>
+      </w:r>
+      <w:r>
+        <w:t>to break them.</w:t>
+      </w:r>
+    </w:p>
+    <w:p>
+      <w:r>
+        <w:t>The game will have about 10 puzzles / enemy seals.</w:t>
+      </w:r>
     </w:p>
     <w:p/>
     <w:p>
       <w:pPr>
         <w:pStyle w:val="Heading2"/>
       </w:pPr>
-      <w:bookmarkStart w:id="11" w:name="_Toc194355982"/>
-      <w:r>
-        <w:t>Levels</w:t>
-      </w:r>
-      <w:bookmarkEnd w:id="11"/>
-    </w:p>
-    <w:p>
-      <w:r>
-        <w:t xml:space="preserve">A strange </w:t>
-      </w:r>
-      <w:r>
-        <w:t xml:space="preserve">and dangerous </w:t>
-      </w:r>
-      <w:r>
-        <w:t>magical forest, with strange creatures, and sturdy tree branches</w:t>
-      </w:r>
-      <w:r>
-        <w:t xml:space="preserve">, enabling Ile to climb the trees </w:t>
-      </w:r>
-      <w:r>
-        <w:t>t</w:t>
-      </w:r>
-      <w:r>
-        <w:t>o</w:t>
-      </w:r>
-      <w:r>
-        <w:t xml:space="preserve"> get to</w:t>
-      </w:r>
-      <w:r>
-        <w:t xml:space="preserve"> different areas</w:t>
-      </w:r>
-      <w:r>
-        <w:t>, and overcome obstacles</w:t>
-      </w:r>
-      <w:r>
-        <w:t>.</w:t>
-      </w:r>
-      <w:r>
-        <w:t xml:space="preserve"> There are checkpoints all over the forest for Ile to recover</w:t>
-      </w:r>
-      <w:r>
-        <w:t xml:space="preserve"> (respawn)</w:t>
-      </w:r>
-      <w:r>
-        <w:t xml:space="preserve"> at</w:t>
-      </w:r>
-      <w:r>
-        <w:t xml:space="preserve"> after being knocked out by enemies or fall damage.</w:t>
-      </w:r>
-    </w:p>
-    <w:p>
-      <w:r>
-        <w:t>S</w:t>
-      </w:r>
-      <w:r>
-        <w:t xml:space="preserve">ome passages are blocked by magical seals which require her to solve nearby puzzles </w:t>
-      </w:r>
-      <w:r>
-        <w:t xml:space="preserve">or defeat enemies </w:t>
-      </w:r>
-      <w:r>
-        <w:t>to break them.</w:t>
-      </w:r>
-    </w:p>
-    <w:p>
-      <w:r>
-        <w:t>The game will have about 10 puzzles / enemy seals.</w:t>
-      </w:r>
-    </w:p>
-    <w:p/>
-    <w:p>
-      <w:pPr>
-        <w:pStyle w:val="Heading2"/>
-      </w:pPr>
       <w:bookmarkStart w:id="12" w:name="_Toc194355983"/>
       <w:r>
-        <w:lastRenderedPageBreak/>
         <w:t>Game loop &amp; Goal</w:t>
       </w:r>
       <w:bookmarkEnd w:id="12"/>
@@ -3144,6 +3338,7 @@
       </w:pPr>
       <w:bookmarkStart w:id="16" w:name="_Toc194355987"/>
       <w:r>
+        <w:lastRenderedPageBreak/>
         <w:t>Inspiration</w:t>
       </w:r>
       <w:bookmarkEnd w:id="16"/>

</xml_diff>